<commit_message>
#54 On Demand Accelerant Page signature received
</commit_message>
<xml_diff>
--- a/project-sparq/#54 Accelerant Page - On Demand Auto-Deny.docx
+++ b/project-sparq/#54 Accelerant Page - On Demand Auto-Deny.docx
@@ -9,6 +9,8 @@
           <w:lang w:eastAsia="ja-JP"/>
         </w:rPr>
       </w:pPr>
+      <w:bookmarkStart w:id="0" w:name="_GoBack"/>
+      <w:bookmarkEnd w:id="0"/>
     </w:p>
     <w:p>
       <w:pPr>
@@ -94,7 +96,7 @@
               <mc:AlternateContent>
                 <mc:Choice Requires="wpg">
                   <w:drawing>
-                    <wp:inline distT="0" distB="0" distL="0" distR="0" wp14:anchorId="3CFCB3E1" wp14:editId="458D9295">
+                    <wp:inline distT="0" distB="0" distL="0" distR="0" wp14:anchorId="6C792437" wp14:editId="7E6F3808">
                       <wp:extent cx="141605" cy="141605"/>
                       <wp:effectExtent l="0" t="0" r="0" b="0"/>
                       <wp:docPr id="16" name="Group 5" descr="Tip icon"/>
@@ -843,7 +845,7 @@
               <mc:AlternateContent>
                 <mc:Choice Requires="wpg">
                   <w:drawing>
-                    <wp:inline distT="0" distB="0" distL="0" distR="0" wp14:anchorId="0525AE42" wp14:editId="119AD759">
+                    <wp:inline distT="0" distB="0" distL="0" distR="0" wp14:anchorId="0BC57409" wp14:editId="31012AC1">
                       <wp:extent cx="141605" cy="141605"/>
                       <wp:effectExtent l="0" t="0" r="0" b="0"/>
                       <wp:docPr id="11" name="Group 5" descr="Tip icon"/>
@@ -1515,7 +1517,7 @@
               <mc:AlternateContent>
                 <mc:Choice Requires="wpg">
                   <w:drawing>
-                    <wp:inline distT="0" distB="0" distL="0" distR="0" wp14:anchorId="06C9E2AB" wp14:editId="0A096ECD">
+                    <wp:inline distT="0" distB="0" distL="0" distR="0" wp14:anchorId="14D1EB68" wp14:editId="5440BE96">
                       <wp:extent cx="141605" cy="141605"/>
                       <wp:effectExtent l="0" t="0" r="0" b="0"/>
                       <wp:docPr id="2" name="Group 5" descr="Tip icon"/>
@@ -2261,7 +2263,7 @@
               <mc:AlternateContent>
                 <mc:Choice Requires="wpg">
                   <w:drawing>
-                    <wp:inline distT="0" distB="0" distL="0" distR="0" wp14:anchorId="5222BD3D" wp14:editId="19C2B503">
+                    <wp:inline distT="0" distB="0" distL="0" distR="0" wp14:anchorId="52DC571C" wp14:editId="6A06A61C">
                       <wp:extent cx="141605" cy="141605"/>
                       <wp:effectExtent l="0" t="0" r="0" b="0"/>
                       <wp:docPr id="20" name="Group 5" descr="Tip icon"/>
@@ -3016,7 +3018,7 @@
               <mc:AlternateContent>
                 <mc:Choice Requires="wpg">
                   <w:drawing>
-                    <wp:inline distT="0" distB="0" distL="0" distR="0" wp14:anchorId="3E036154" wp14:editId="22B9A4F7">
+                    <wp:inline distT="0" distB="0" distL="0" distR="0" wp14:anchorId="1C1F7151" wp14:editId="7D4AEE8A">
                       <wp:extent cx="141605" cy="141605"/>
                       <wp:effectExtent l="0" t="0" r="0" b="0"/>
                       <wp:docPr id="23" name="Group 5" descr="Tip icon"/>
@@ -3769,7 +3771,7 @@
               <mc:AlternateContent>
                 <mc:Choice Requires="wpg">
                   <w:drawing>
-                    <wp:inline distT="0" distB="0" distL="0" distR="0" wp14:anchorId="1014094D" wp14:editId="6BB58CDC">
+                    <wp:inline distT="0" distB="0" distL="0" distR="0" wp14:anchorId="3EAE143A" wp14:editId="374AC4B8">
                       <wp:extent cx="141605" cy="141605"/>
                       <wp:effectExtent l="0" t="0" r="0" b="0"/>
                       <wp:docPr id="8" name="Group 5" descr="Tip icon"/>
@@ -4456,7 +4458,7 @@
               <mc:AlternateContent>
                 <mc:Choice Requires="wpg">
                   <w:drawing>
-                    <wp:inline distT="0" distB="0" distL="0" distR="0" wp14:anchorId="4794A588" wp14:editId="2C9F1AF1">
+                    <wp:inline distT="0" distB="0" distL="0" distR="0" wp14:anchorId="4A69A3E8" wp14:editId="51C1C5AF">
                       <wp:extent cx="141605" cy="141605"/>
                       <wp:effectExtent l="0" t="0" r="0" b="0"/>
                       <wp:docPr id="26" name="Group 5" descr="Tip icon"/>
@@ -5472,7 +5474,7 @@
                 <w:lang w:eastAsia="ja-JP"/>
               </w:rPr>
             </w:pPr>
-            <w:hyperlink r:id="rId8" w:history="1">
+            <w:hyperlink r:id="rId11" w:history="1">
               <w:r>
                 <w:rPr>
                   <w:rStyle w:val="Hyperlink"/>
@@ -5536,7 +5538,7 @@
                 <w:lang w:eastAsia="ja-JP"/>
               </w:rPr>
             </w:pPr>
-            <w:hyperlink r:id="rId9" w:history="1">
+            <w:hyperlink r:id="rId12" w:history="1">
               <w:r>
                 <w:rPr>
                   <w:rStyle w:val="Hyperlink"/>
@@ -5600,7 +5602,7 @@
                 <w:lang w:eastAsia="ja-JP"/>
               </w:rPr>
             </w:pPr>
-            <w:hyperlink r:id="rId10" w:history="1">
+            <w:hyperlink r:id="rId13" w:history="1">
               <w:r>
                 <w:rPr>
                   <w:rStyle w:val="Hyperlink"/>
@@ -5664,7 +5666,7 @@
                 <w:lang w:eastAsia="ja-JP"/>
               </w:rPr>
             </w:pPr>
-            <w:hyperlink r:id="rId11" w:history="1">
+            <w:hyperlink r:id="rId14" w:history="1">
               <w:r>
                 <w:rPr>
                   <w:rStyle w:val="Hyperlink"/>
@@ -5728,7 +5730,7 @@
                 <w:lang w:eastAsia="ja-JP"/>
               </w:rPr>
             </w:pPr>
-            <w:hyperlink r:id="rId12" w:history="1">
+            <w:hyperlink r:id="rId15" w:history="1">
               <w:r>
                 <w:rPr>
                   <w:rStyle w:val="Hyperlink"/>
@@ -5830,7 +5832,7 @@
               <mc:AlternateContent>
                 <mc:Choice Requires="wpg">
                   <w:drawing>
-                    <wp:inline distT="0" distB="0" distL="0" distR="0" wp14:anchorId="06C9E2AB" wp14:editId="0A096ECD">
+                    <wp:inline distT="0" distB="0" distL="0" distR="0" wp14:anchorId="11C9B294" wp14:editId="01D48FBE">
                       <wp:extent cx="141605" cy="141605"/>
                       <wp:effectExtent l="0" t="0" r="0" b="0"/>
                       <wp:docPr id="5" name="Group 5" descr="Tip icon"/>
@@ -6686,7 +6688,7 @@
               <mc:AlternateContent>
                 <mc:Choice Requires="wpg">
                   <w:drawing>
-                    <wp:inline distT="0" distB="0" distL="0" distR="0" wp14:anchorId="06C9E2AB" wp14:editId="0A096ECD">
+                    <wp:inline distT="0" distB="0" distL="0" distR="0" wp14:anchorId="529B136F" wp14:editId="224577FF">
                       <wp:extent cx="141605" cy="141605"/>
                       <wp:effectExtent l="0" t="0" r="0" b="0"/>
                       <wp:docPr id="32" name="Group 5" descr="Tip icon"/>
@@ -7362,7 +7364,7 @@
               <mc:AlternateContent>
                 <mc:Choice Requires="wpg">
                   <w:drawing>
-                    <wp:inline distT="0" distB="0" distL="0" distR="0" wp14:anchorId="1516FAC6" wp14:editId="2D9F33CE">
+                    <wp:inline distT="0" distB="0" distL="0" distR="0" wp14:anchorId="5E1946FB" wp14:editId="0AC4E0C1">
                       <wp:extent cx="141605" cy="141605"/>
                       <wp:effectExtent l="0" t="0" r="0" b="0"/>
                       <wp:docPr id="14" name="Group 5" descr="Tip icon"/>
@@ -7946,7 +7948,7 @@
           <w:sz w:val="22"/>
           <w:szCs w:val="22"/>
         </w:rPr>
-        <w:pict>
+        <w:pict w14:anchorId="3DEF1039">
           <v:shapetype id="_x0000_t75" coordsize="21600,21600" o:spt="75" o:preferrelative="t" path="m@4@5l@4@11@9@11@9@5xe" filled="f" stroked="f">
             <v:stroke joinstyle="miter"/>
             <v:formulas>
@@ -7966,15 +7968,13 @@
             <v:path o:extrusionok="f" gradientshapeok="t" o:connecttype="rect"/>
             <o:lock v:ext="edit" aspectratio="t"/>
           </v:shapetype>
-          <v:shape id="_x0000_i1025" type="#_x0000_t75" alt="Microsoft Office Signature Line..." style="width:192pt;height:96pt">
-            <v:imagedata r:id="rId13" o:title=""/>
+          <v:shape id="_x0000_i1025" type="#_x0000_t75" alt="Microsoft Office Signature Line..." style="width:192.05pt;height:96.05pt">
+            <v:imagedata r:id="rId16" o:title=""/>
             <o:lock v:ext="edit" ungrouping="t" rotation="t" cropping="t" verticies="t" text="t" grouping="t"/>
             <o:signatureline v:ext="edit" id="{587B8861-BD82-40BE-B658-C6F112D60A11}" provid="{00000000-0000-0000-0000-000000000000}" o:suggestedsigner="First Name, Last Name" o:suggestedsigner2="Title" o:signinginstructions="Before signing this document, verify that the content you are signing is correct." allowcomments="t" signinginstructionsset="t" issignatureline="t"/>
           </v:shape>
         </w:pict>
       </w:r>
-      <w:bookmarkStart w:id="0" w:name="_GoBack"/>
-      <w:bookmarkEnd w:id="0"/>
     </w:p>
     <w:p>
       <w:pPr>
@@ -7992,12 +7992,12 @@
       </w:pPr>
     </w:p>
     <w:sectPr>
-      <w:headerReference w:type="even" r:id="rId14"/>
-      <w:headerReference w:type="default" r:id="rId15"/>
-      <w:footerReference w:type="even" r:id="rId16"/>
-      <w:footerReference w:type="default" r:id="rId17"/>
-      <w:headerReference w:type="first" r:id="rId18"/>
-      <w:footerReference w:type="first" r:id="rId19"/>
+      <w:headerReference w:type="even" r:id="rId17"/>
+      <w:headerReference w:type="default" r:id="rId18"/>
+      <w:footerReference w:type="even" r:id="rId19"/>
+      <w:footerReference w:type="default" r:id="rId20"/>
+      <w:headerReference w:type="first" r:id="rId21"/>
+      <w:footerReference w:type="first" r:id="rId22"/>
       <w:pgSz w:w="12240" w:h="15840"/>
       <w:pgMar w:top="1440" w:right="1440" w:bottom="1440" w:left="1440" w:header="720" w:footer="720" w:gutter="0"/>
       <w:cols w:space="720"/>
@@ -8163,7 +8163,7 @@
           <mc:AlternateContent>
             <mc:Choice Requires="wps">
               <w:drawing>
-                <wp:anchor distT="0" distB="0" distL="114300" distR="114300" simplePos="0" relativeHeight="251659264" behindDoc="0" locked="0" layoutInCell="0" allowOverlap="1">
+                <wp:anchor distT="0" distB="0" distL="114300" distR="114300" simplePos="0" relativeHeight="251659264" behindDoc="0" locked="0" layoutInCell="0" allowOverlap="1" wp14:anchorId="15D1DE55" wp14:editId="2F4B3201">
                   <wp:simplePos x="0" y="0"/>
                   <wp:positionH relativeFrom="rightMargin">
                     <wp:align>center</wp:align>
@@ -8286,7 +8286,7 @@
             </mc:Choice>
             <mc:Fallback>
               <w:pict>
-                <v:rect id="Rectangle 1" o:spid="_x0000_s1026" style="position:absolute;margin-left:0;margin-top:0;width:40.2pt;height:171.9pt;z-index:251659264;visibility:visible;mso-wrap-style:square;mso-width-percent:0;mso-height-percent:0;mso-wrap-distance-left:9pt;mso-wrap-distance-top:0;mso-wrap-distance-right:9pt;mso-wrap-distance-bottom:0;mso-position-horizontal:center;mso-position-horizontal-relative:right-margin-area;mso-position-vertical:bottom;mso-position-vertical-relative:margin;mso-width-percent:0;mso-height-percent:0;mso-width-relative:page;mso-height-relative:page;v-text-anchor:middle" o:gfxdata="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" o:allowincell="f" filled="f" stroked="f">
+                <v:rect w14:anchorId="15D1DE55" id="Rectangle 1" o:spid="_x0000_s1026" style="position:absolute;margin-left:0;margin-top:0;width:40.2pt;height:171.9pt;z-index:251659264;visibility:visible;mso-wrap-style:square;mso-width-percent:0;mso-height-percent:0;mso-wrap-distance-left:9pt;mso-wrap-distance-top:0;mso-wrap-distance-right:9pt;mso-wrap-distance-bottom:0;mso-position-horizontal:center;mso-position-horizontal-relative:right-margin-area;mso-position-vertical:bottom;mso-position-vertical-relative:margin;mso-width-percent:0;mso-height-percent:0;mso-width-relative:page;mso-height-relative:page;v-text-anchor:middle" o:gfxdata="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" o:allowincell="f" filled="f" stroked="f">
                   <v:textbox style="layout-flow:vertical;mso-layout-flow-alt:bottom-to-top;mso-fit-shape-to-text:t">
                     <w:txbxContent>
                       <w:p>
@@ -9662,12 +9662,550 @@
 </a:theme>
 </file>
 
+<file path=_xmlsignatures/sig1.xml><?xml version="1.0" encoding="utf-8"?>
+<Signature xmlns="http://www.w3.org/2000/09/xmldsig#" Id="idPackageSignature">
+  <SignedInfo>
+    <CanonicalizationMethod Algorithm="http://www.w3.org/TR/2001/REC-xml-c14n-20010315"/>
+    <SignatureMethod Algorithm="http://www.w3.org/2001/04/xmldsig-more#rsa-sha256"/>
+    <Reference Type="http://www.w3.org/2000/09/xmldsig#Object" URI="#idPackageObject">
+      <DigestMethod Algorithm="http://www.w3.org/2001/04/xmlenc#sha256"/>
+      <DigestValue>W5RuSEA9JdlmGrRUKjiIOu4uxNCOfEEjzoKyTvgtyvA=</DigestValue>
+    </Reference>
+    <Reference Type="http://www.w3.org/2000/09/xmldsig#Object" URI="#idOfficeObject">
+      <DigestMethod Algorithm="http://www.w3.org/2001/04/xmlenc#sha256"/>
+      <DigestValue>/LD+s6VfdlsHsHNk3U+E7/Op3E+2KMp/kpoKIf5m+7M=</DigestValue>
+    </Reference>
+    <Reference Type="http://uri.etsi.org/01903#SignedProperties" URI="#idSignedProperties">
+      <Transforms>
+        <Transform Algorithm="http://www.w3.org/TR/2001/REC-xml-c14n-20010315"/>
+      </Transforms>
+      <DigestMethod Algorithm="http://www.w3.org/2001/04/xmlenc#sha256"/>
+      <DigestValue>GpjveTgkEFb6Ke8qTnstWYLdx5kD+c9CIwl95iDczEc=</DigestValue>
+    </Reference>
+    <Reference Type="http://www.w3.org/2000/09/xmldsig#Object" URI="#idValidSigLnImg">
+      <DigestMethod Algorithm="http://www.w3.org/2001/04/xmlenc#sha256"/>
+      <DigestValue>YOJ9CxdJLUUpb4mA4T48o0FLjPMHLj5kgD7K3SaxYFQ=</DigestValue>
+    </Reference>
+    <Reference Type="http://www.w3.org/2000/09/xmldsig#Object" URI="#idInvalidSigLnImg">
+      <DigestMethod Algorithm="http://www.w3.org/2001/04/xmlenc#sha256"/>
+      <DigestValue>SZZWx7d8NAdI6iJPagwGawPiGa7uWfQ2xQJcG+Jg7K0=</DigestValue>
+    </Reference>
+  </SignedInfo>
+  <SignatureValue>1WkBP42Tq2Pww7yLDq0IuDK775j2WPlhEt3fN3JPSYNGCSp8BBVU+XzJGGv+vb4486e/MbPaDfIA
+zdszQ8OGeelb8LPqpA4i0gE83PxSP05HoDcYSuCzQ9gMDRB3ts8RqNeBellhywhIQs3sKhy+9m0V
+/5pu1v+8Cnmac+6e5qvjU4LZhQz0bV0e8mhl2OUX9NtHPszveiez0JL3MliNpd69RBPRwYikdYKM
+RpkstYWg3MNn3+DJnlz7dfY4/CzkVcZeJ7OJXG4exBqoQPck8J6PBUvb4MVXF5t/RV1SnUp24dG7
+MDnUcBHmJR8XLsH5/WE4v3MW1bMR+0hFygXBRg==</SignatureValue>
+  <KeyInfo>
+    <X509Data>
+      <X509Certificate>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</X509Certificate>
+    </X509Data>
+  </KeyInfo>
+  <Object Id="idPackageObject">
+    <Manifest>
+      <Reference URI="/_rels/.rels?ContentType=application/vnd.openxmlformats-package.relationships+xml">
+        <Transforms>
+          <Transform Algorithm="http://schemas.openxmlformats.org/package/2006/RelationshipTransform">
+            <mdssi:RelationshipReference xmlns:mdssi="http://schemas.openxmlformats.org/package/2006/digital-signature" SourceId="rId1"/>
+          </Transform>
+          <Transform Algorithm="http://www.w3.org/TR/2001/REC-xml-c14n-20010315"/>
+        </Transforms>
+        <DigestMethod Algorithm="http://www.w3.org/2001/04/xmlenc#sha256"/>
+        <DigestValue>Mq3mDDWudLiaQFa1psBgLG+/en7p7r8re0MtlxnuiUI=</DigestValue>
+      </Reference>
+      <Reference URI="/word/_rels/document.xml.rels?ContentType=application/vnd.openxmlformats-package.relationships+xml">
+        <Transforms>
+          <Transform Algorithm="http://schemas.openxmlformats.org/package/2006/RelationshipTransform">
+            <mdssi:RelationshipReference xmlns:mdssi="http://schemas.openxmlformats.org/package/2006/digital-signature" SourceId="rId6"/>
+            <mdssi:RelationshipReference xmlns:mdssi="http://schemas.openxmlformats.org/package/2006/digital-signature" SourceId="rId11"/>
+            <mdssi:RelationshipReference xmlns:mdssi="http://schemas.openxmlformats.org/package/2006/digital-signature" SourceId="rId24"/>
+            <mdssi:RelationshipReference xmlns:mdssi="http://schemas.openxmlformats.org/package/2006/digital-signature" SourceId="rId5"/>
+            <mdssi:RelationshipReference xmlns:mdssi="http://schemas.openxmlformats.org/package/2006/digital-signature" SourceId="rId15"/>
+            <mdssi:RelationshipReference xmlns:mdssi="http://schemas.openxmlformats.org/package/2006/digital-signature" SourceId="rId23"/>
+            <mdssi:RelationshipReference xmlns:mdssi="http://schemas.openxmlformats.org/package/2006/digital-signature" SourceId="rId10"/>
+            <mdssi:RelationshipReference xmlns:mdssi="http://schemas.openxmlformats.org/package/2006/digital-signature" SourceId="rId19"/>
+            <mdssi:RelationshipReference xmlns:mdssi="http://schemas.openxmlformats.org/package/2006/digital-signature" SourceId="rId9"/>
+            <mdssi:RelationshipReference xmlns:mdssi="http://schemas.openxmlformats.org/package/2006/digital-signature" SourceId="rId14"/>
+            <mdssi:RelationshipReference xmlns:mdssi="http://schemas.openxmlformats.org/package/2006/digital-signature" SourceId="rId22"/>
+            <mdssi:RelationshipReference xmlns:mdssi="http://schemas.openxmlformats.org/package/2006/digital-signature" SourceId="rId8"/>
+            <mdssi:RelationshipReference xmlns:mdssi="http://schemas.openxmlformats.org/package/2006/digital-signature" SourceId="rId13"/>
+            <mdssi:RelationshipReference xmlns:mdssi="http://schemas.openxmlformats.org/package/2006/digital-signature" SourceId="rId18"/>
+            <mdssi:RelationshipReference xmlns:mdssi="http://schemas.openxmlformats.org/package/2006/digital-signature" SourceId="rId21"/>
+            <mdssi:RelationshipReference xmlns:mdssi="http://schemas.openxmlformats.org/package/2006/digital-signature" SourceId="rId7"/>
+            <mdssi:RelationshipReference xmlns:mdssi="http://schemas.openxmlformats.org/package/2006/digital-signature" SourceId="rId12"/>
+            <mdssi:RelationshipReference xmlns:mdssi="http://schemas.openxmlformats.org/package/2006/digital-signature" SourceId="rId17"/>
+            <mdssi:RelationshipReference xmlns:mdssi="http://schemas.openxmlformats.org/package/2006/digital-signature" SourceId="rId16"/>
+            <mdssi:RelationshipReference xmlns:mdssi="http://schemas.openxmlformats.org/package/2006/digital-signature" SourceId="rId20"/>
+          </Transform>
+          <Transform Algorithm="http://www.w3.org/TR/2001/REC-xml-c14n-20010315"/>
+        </Transforms>
+        <DigestMethod Algorithm="http://www.w3.org/2001/04/xmlenc#sha256"/>
+        <DigestValue>EldUw/EIyZl/uY4l+wHiffFP5hx/UqTuL/y3G0u0p+Q=</DigestValue>
+      </Reference>
+      <Reference URI="/word/_rels/footer2.xml.rels?ContentType=application/vnd.openxmlformats-package.relationships+xml">
+        <Transforms>
+          <Transform Algorithm="http://schemas.openxmlformats.org/package/2006/RelationshipTransform">
+            <mdssi:RelationshipReference xmlns:mdssi="http://schemas.openxmlformats.org/package/2006/digital-signature" SourceId="rId1"/>
+          </Transform>
+          <Transform Algorithm="http://www.w3.org/TR/2001/REC-xml-c14n-20010315"/>
+        </Transforms>
+        <DigestMethod Algorithm="http://www.w3.org/2001/04/xmlenc#sha256"/>
+        <DigestValue>7YQVKb5SPuZA9nI4gD//KisHutt+jhGPdGJ7ohPLVrc=</DigestValue>
+      </Reference>
+      <Reference URI="/word/_rels/settings.xml.rels?ContentType=application/vnd.openxmlformats-package.relationships+xml">
+        <Transforms>
+          <Transform Algorithm="http://schemas.openxmlformats.org/package/2006/RelationshipTransform">
+            <mdssi:RelationshipReference xmlns:mdssi="http://schemas.openxmlformats.org/package/2006/digital-signature" SourceId="rId1"/>
+          </Transform>
+          <Transform Algorithm="http://www.w3.org/TR/2001/REC-xml-c14n-20010315"/>
+        </Transforms>
+        <DigestMethod Algorithm="http://www.w3.org/2001/04/xmlenc#sha256"/>
+        <DigestValue>Gp7AJ/TJkCYqT40s2J8BPFXwATCUw4Jh2llQriygbzw=</DigestValue>
+      </Reference>
+      <Reference URI="/word/document.xml?ContentType=application/vnd.openxmlformats-officedocument.wordprocessingml.document.main+xml">
+        <DigestMethod Algorithm="http://www.w3.org/2001/04/xmlenc#sha256"/>
+        <DigestValue>RUW702ma46VbiNJWctokeDIPHu2D5fOR7qiQUb9y38U=</DigestValue>
+      </Reference>
+      <Reference URI="/word/endnotes.xml?ContentType=application/vnd.openxmlformats-officedocument.wordprocessingml.endnotes+xml">
+        <DigestMethod Algorithm="http://www.w3.org/2001/04/xmlenc#sha256"/>
+        <DigestValue>UgyTZa3pUi1v0iCIJyefka/ab7Ig9BF8Spj6wc7bzh4=</DigestValue>
+      </Reference>
+      <Reference URI="/word/fontTable.xml?ContentType=application/vnd.openxmlformats-officedocument.wordprocessingml.fontTable+xml">
+        <DigestMethod Algorithm="http://www.w3.org/2001/04/xmlenc#sha256"/>
+        <DigestValue>a4nVITSj6IFZ0bgr+0gO1YmjUNsAn8qMXZ/NWMzw2vA=</DigestValue>
+      </Reference>
+      <Reference URI="/word/footer1.xml?ContentType=application/vnd.openxmlformats-officedocument.wordprocessingml.footer+xml">
+        <DigestMethod Algorithm="http://www.w3.org/2001/04/xmlenc#sha256"/>
+        <DigestValue>T8FZawKm46bM7/yka4jClAE4XfM/oeDsO1M4ib914+w=</DigestValue>
+      </Reference>
+      <Reference URI="/word/footer2.xml?ContentType=application/vnd.openxmlformats-officedocument.wordprocessingml.footer+xml">
+        <DigestMethod Algorithm="http://www.w3.org/2001/04/xmlenc#sha256"/>
+        <DigestValue>LzaHn5Dhz954TtmWJACz76BD2Hnqrgg0JknxXgdjxBk=</DigestValue>
+      </Reference>
+      <Reference URI="/word/footer3.xml?ContentType=application/vnd.openxmlformats-officedocument.wordprocessingml.footer+xml">
+        <DigestMethod Algorithm="http://www.w3.org/2001/04/xmlenc#sha256"/>
+        <DigestValue>RfC917tBUtz9HZ5gAzL0Sd952XY+IlKNVdLP20FMQsQ=</DigestValue>
+      </Reference>
+      <Reference URI="/word/footnotes.xml?ContentType=application/vnd.openxmlformats-officedocument.wordprocessingml.footnotes+xml">
+        <DigestMethod Algorithm="http://www.w3.org/2001/04/xmlenc#sha256"/>
+        <DigestValue>+V+RHwLQ1rEb9V5fEyO/VxLEUYGbI1PjCu+ehX50B0Q=</DigestValue>
+      </Reference>
+      <Reference URI="/word/header1.xml?ContentType=application/vnd.openxmlformats-officedocument.wordprocessingml.header+xml">
+        <DigestMethod Algorithm="http://www.w3.org/2001/04/xmlenc#sha256"/>
+        <DigestValue>/GEw5xa1XsYdLwg3FYS2FGPbELy6gn3w0P/Z7KyDrkk=</DigestValue>
+      </Reference>
+      <Reference URI="/word/header2.xml?ContentType=application/vnd.openxmlformats-officedocument.wordprocessingml.header+xml">
+        <DigestMethod Algorithm="http://www.w3.org/2001/04/xmlenc#sha256"/>
+        <DigestValue>VLp6EO6PxPAoMAt0vuBJ/pR1F9SaaaKpydngYckF5lw=</DigestValue>
+      </Reference>
+      <Reference URI="/word/header3.xml?ContentType=application/vnd.openxmlformats-officedocument.wordprocessingml.header+xml">
+        <DigestMethod Algorithm="http://www.w3.org/2001/04/xmlenc#sha256"/>
+        <DigestValue>1hpBbpYWc5628NjjLuUMUF6/eihazl05+zvf/Qx5EpA=</DigestValue>
+      </Reference>
+      <Reference URI="/word/media/image1.emf?ContentType=image/x-emf">
+        <DigestMethod Algorithm="http://www.w3.org/2001/04/xmlenc#sha256"/>
+        <DigestValue>LHDk7N2f3oSstf4QYi2Idru/AwrGk0CxzJiq5Ycyfd8=</DigestValue>
+      </Reference>
+      <Reference URI="/word/numbering.xml?ContentType=application/vnd.openxmlformats-officedocument.wordprocessingml.numbering+xml">
+        <DigestMethod Algorithm="http://www.w3.org/2001/04/xmlenc#sha256"/>
+        <DigestValue>vB+ZBHDAtg2+6DaAtGLg02lI/Uz4J5tcEA7+67LdYWY=</DigestValue>
+      </Reference>
+      <Reference URI="/word/settings.xml?ContentType=application/vnd.openxmlformats-officedocument.wordprocessingml.settings+xml">
+        <DigestMethod Algorithm="http://www.w3.org/2001/04/xmlenc#sha256"/>
+        <DigestValue>seqmBCS0tuzIW2NVcsrtu8Ux2sDThYvm/mm9xW8ygGw=</DigestValue>
+      </Reference>
+      <Reference URI="/word/styles.xml?ContentType=application/vnd.openxmlformats-officedocument.wordprocessingml.styles+xml">
+        <DigestMethod Algorithm="http://www.w3.org/2001/04/xmlenc#sha256"/>
+        <DigestValue>I3YVrkCcflbagdzT2rqf2E9y1xFU479k7jt2dulCcDw=</DigestValue>
+      </Reference>
+      <Reference URI="/word/theme/theme1.xml?ContentType=application/vnd.openxmlformats-officedocument.theme+xml">
+        <DigestMethod Algorithm="http://www.w3.org/2001/04/xmlenc#sha256"/>
+        <DigestValue>2zZ7OPAWuQ/Xh3T5OXnVVyZrUYZF+bbXE5O99GpGlSE=</DigestValue>
+      </Reference>
+      <Reference URI="/word/webSettings.xml?ContentType=application/vnd.openxmlformats-officedocument.wordprocessingml.webSettings+xml">
+        <DigestMethod Algorithm="http://www.w3.org/2001/04/xmlenc#sha256"/>
+        <DigestValue>sbKD4mE+Q/doMI3LZ6ZEHEC+olKxTgme2YB178gSoj4=</DigestValue>
+      </Reference>
+    </Manifest>
+    <SignatureProperties>
+      <SignatureProperty Id="idSignatureTime" Target="#idPackageSignature">
+        <mdssi:SignatureTime xmlns:mdssi="http://schemas.openxmlformats.org/package/2006/digital-signature">
+          <mdssi:Format>YYYY-MM-DDThh:mm:ssTZD</mdssi:Format>
+          <mdssi:Value>2020-12-09T20:05:35Z</mdssi:Value>
+        </mdssi:SignatureTime>
+      </SignatureProperty>
+    </SignatureProperties>
+  </Object>
+  <Object Id="idOfficeObject">
+    <SignatureProperties>
+      <SignatureProperty Id="idOfficeV1Details" Target="#idPackageSignature">
+        <SignatureInfoV1 xmlns="http://schemas.microsoft.com/office/2006/digsig">
+          <SetupID>{587B8861-BD82-40BE-B658-C6F112D60A11}</SetupID>
+          <SignatureText>Jennifer Frey, QI supervisor</SignatureText>
+          <SignatureImage/>
+          <SignatureComments/>
+          <WindowsVersion>10.0</WindowsVersion>
+          <OfficeVersion>16.0.12527/19</OfficeVersion>
+          <ApplicationVersion>16.0.12527</ApplicationVersion>
+          <Monitors>2</Monitors>
+          <HorizontalResolution>1920</HorizontalResolution>
+          <VerticalResolution>1080</VerticalResolution>
+          <ColorDepth>32</ColorDepth>
+          <SignatureProviderId>{00000000-0000-0000-0000-000000000000}</SignatureProviderId>
+          <SignatureProviderUrl/>
+          <SignatureProviderDetails>9</SignatureProviderDetails>
+          <SignatureType>2</SignatureType>
+        </SignatureInfoV1>
+      </SignatureProperty>
+    </SignatureProperties>
+  </Object>
+  <Object>
+    <xd:QualifyingProperties xmlns:xd="http://uri.etsi.org/01903/v1.3.2#" Target="#idPackageSignature">
+      <xd:SignedProperties Id="idSignedProperties">
+        <xd:SignedSignatureProperties>
+          <xd:SigningTime>2020-12-09T20:05:35Z</xd:SigningTime>
+          <xd:SigningCertificate>
+            <xd:Cert>
+              <xd:CertDigest>
+                <DigestMethod Algorithm="http://www.w3.org/2001/04/xmlenc#sha256"/>
+                <DigestValue>9WGukOvrVAjD/ZufyctwL4zXl86+DGhpCX84k1Sfv/8=</DigestValue>
+              </xd:CertDigest>
+              <xd:IssuerSerial>
+                <X509IssuerName>CN=IssuingA, DC=fr, DC=co, DC=hennepin, DC=mn, DC=us</X509IssuerName>
+                <X509SerialNumber>1315744133537298941602865861564910983547223425</X509SerialNumber>
+              </xd:IssuerSerial>
+            </xd:Cert>
+          </xd:SigningCertificate>
+          <xd:SignaturePolicyIdentifier>
+            <xd:SignaturePolicyImplied/>
+          </xd:SignaturePolicyIdentifier>
+        </xd:SignedSignatureProperties>
+      </xd:SignedProperties>
+      <xd:UnsignedProperties>
+        <xd:UnsignedSignatureProperties>
+          <xd:CertificateValues>
+            <xd:EncapsulatedX509Certificate>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</xd:EncapsulatedX509Certificate>
+            <xd:EncapsulatedX509Certificate>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</xd:EncapsulatedX509Certificate>
+          </xd:CertificateValues>
+        </xd:UnsignedSignatureProperties>
+      </xd:UnsignedProperties>
+    </xd:QualifyingProperties>
+  </Object>
+  <Object Id="idValidSigLnImg">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</Object>
+  <Object Id="idInvalidSigLnImg">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</Object>
+</Signature>
+</file>
+
 <file path=customXml/item1.xml><?xml version="1.0" encoding="utf-8"?>
+<ct:contentTypeSchema xmlns:ct="http://schemas.microsoft.com/office/2006/metadata/contentType" xmlns:ma="http://schemas.microsoft.com/office/2006/metadata/properties/metaAttributes" ct:_="" ma:_="" ma:contentTypeName="Document" ma:contentTypeID="0x010100D9CCE48FA40ECD468DB10535DAC85C66" ma:contentTypeVersion="15" ma:contentTypeDescription="Create a new document." ma:contentTypeScope="" ma:versionID="abeef1e42947ed6393f1307a27f48929">
+  <xsd:schema xmlns:xsd="http://www.w3.org/2001/XMLSchema" xmlns:xs="http://www.w3.org/2001/XMLSchema" xmlns:p="http://schemas.microsoft.com/office/2006/metadata/properties" xmlns:ns1="http://schemas.microsoft.com/sharepoint/v3" xmlns:ns3="0be0196a-86e9-4cc6-883f-6808c5f4cd56" xmlns:ns4="8a7d0e87-2be3-40a2-a720-475e730d1ddc" targetNamespace="http://schemas.microsoft.com/office/2006/metadata/properties" ma:root="true" ma:fieldsID="9f2babe4139594d9d01b4fb18f379d6c" ns1:_="" ns3:_="" ns4:_="">
+    <xsd:import namespace="http://schemas.microsoft.com/sharepoint/v3"/>
+    <xsd:import namespace="0be0196a-86e9-4cc6-883f-6808c5f4cd56"/>
+    <xsd:import namespace="8a7d0e87-2be3-40a2-a720-475e730d1ddc"/>
+    <xsd:element name="properties">
+      <xsd:complexType>
+        <xsd:sequence>
+          <xsd:element name="documentManagement">
+            <xsd:complexType>
+              <xsd:all>
+                <xsd:element ref="ns3:SharedWithUsers" minOccurs="0"/>
+                <xsd:element ref="ns3:SharedWithDetails" minOccurs="0"/>
+                <xsd:element ref="ns3:SharingHintHash" minOccurs="0"/>
+                <xsd:element ref="ns4:MediaServiceMetadata" minOccurs="0"/>
+                <xsd:element ref="ns4:MediaServiceFastMetadata" minOccurs="0"/>
+                <xsd:element ref="ns4:MediaServiceAutoTags" minOccurs="0"/>
+                <xsd:element ref="ns4:MediaServiceOCR" minOccurs="0"/>
+                <xsd:element ref="ns4:MediaServiceGenerationTime" minOccurs="0"/>
+                <xsd:element ref="ns4:MediaServiceEventHashCode" minOccurs="0"/>
+                <xsd:element ref="ns4:MediaServiceDateTaken" minOccurs="0"/>
+                <xsd:element ref="ns4:MediaServiceLocation" minOccurs="0"/>
+                <xsd:element ref="ns1:_ip_UnifiedCompliancePolicyProperties" minOccurs="0"/>
+                <xsd:element ref="ns1:_ip_UnifiedCompliancePolicyUIAction" minOccurs="0"/>
+                <xsd:element ref="ns4:MediaServiceAutoKeyPoints" minOccurs="0"/>
+                <xsd:element ref="ns4:MediaServiceKeyPoints" minOccurs="0"/>
+              </xsd:all>
+            </xsd:complexType>
+          </xsd:element>
+        </xsd:sequence>
+      </xsd:complexType>
+    </xsd:element>
+  </xsd:schema>
+  <xsd:schema xmlns:xsd="http://www.w3.org/2001/XMLSchema" xmlns:xs="http://www.w3.org/2001/XMLSchema" xmlns:dms="http://schemas.microsoft.com/office/2006/documentManagement/types" xmlns:pc="http://schemas.microsoft.com/office/infopath/2007/PartnerControls" targetNamespace="http://schemas.microsoft.com/sharepoint/v3" elementFormDefault="qualified">
+    <xsd:import namespace="http://schemas.microsoft.com/office/2006/documentManagement/types"/>
+    <xsd:import namespace="http://schemas.microsoft.com/office/infopath/2007/PartnerControls"/>
+    <xsd:element name="_ip_UnifiedCompliancePolicyProperties" ma:index="19" nillable="true" ma:displayName="Unified Compliance Policy Properties" ma:hidden="true" ma:internalName="_ip_UnifiedCompliancePolicyProperties">
+      <xsd:simpleType>
+        <xsd:restriction base="dms:Note"/>
+      </xsd:simpleType>
+    </xsd:element>
+    <xsd:element name="_ip_UnifiedCompliancePolicyUIAction" ma:index="20" nillable="true" ma:displayName="Unified Compliance Policy UI Action" ma:hidden="true" ma:internalName="_ip_UnifiedCompliancePolicyUIAction">
+      <xsd:simpleType>
+        <xsd:restriction base="dms:Text"/>
+      </xsd:simpleType>
+    </xsd:element>
+  </xsd:schema>
+  <xsd:schema xmlns:xsd="http://www.w3.org/2001/XMLSchema" xmlns:xs="http://www.w3.org/2001/XMLSchema" xmlns:dms="http://schemas.microsoft.com/office/2006/documentManagement/types" xmlns:pc="http://schemas.microsoft.com/office/infopath/2007/PartnerControls" targetNamespace="0be0196a-86e9-4cc6-883f-6808c5f4cd56" elementFormDefault="qualified">
+    <xsd:import namespace="http://schemas.microsoft.com/office/2006/documentManagement/types"/>
+    <xsd:import namespace="http://schemas.microsoft.com/office/infopath/2007/PartnerControls"/>
+    <xsd:element name="SharedWithUsers" ma:index="8" nillable="true" ma:displayName="Shared With" ma:internalName="SharedWithUsers" ma:readOnly="true">
+      <xsd:complexType>
+        <xsd:complexContent>
+          <xsd:extension base="dms:UserMulti">
+            <xsd:sequence>
+              <xsd:element name="UserInfo" minOccurs="0" maxOccurs="unbounded">
+                <xsd:complexType>
+                  <xsd:sequence>
+                    <xsd:element name="DisplayName" type="xsd:string" minOccurs="0"/>
+                    <xsd:element name="AccountId" type="dms:UserId" minOccurs="0" nillable="true"/>
+                    <xsd:element name="AccountType" type="xsd:string" minOccurs="0"/>
+                  </xsd:sequence>
+                </xsd:complexType>
+              </xsd:element>
+            </xsd:sequence>
+          </xsd:extension>
+        </xsd:complexContent>
+      </xsd:complexType>
+    </xsd:element>
+    <xsd:element name="SharedWithDetails" ma:index="9" nillable="true" ma:displayName="Shared With Details" ma:internalName="SharedWithDetails" ma:readOnly="true">
+      <xsd:simpleType>
+        <xsd:restriction base="dms:Note">
+          <xsd:maxLength value="255"/>
+        </xsd:restriction>
+      </xsd:simpleType>
+    </xsd:element>
+    <xsd:element name="SharingHintHash" ma:index="10" nillable="true" ma:displayName="Sharing Hint Hash" ma:hidden="true" ma:internalName="SharingHintHash" ma:readOnly="true">
+      <xsd:simpleType>
+        <xsd:restriction base="dms:Text"/>
+      </xsd:simpleType>
+    </xsd:element>
+  </xsd:schema>
+  <xsd:schema xmlns:xsd="http://www.w3.org/2001/XMLSchema" xmlns:xs="http://www.w3.org/2001/XMLSchema" xmlns:dms="http://schemas.microsoft.com/office/2006/documentManagement/types" xmlns:pc="http://schemas.microsoft.com/office/infopath/2007/PartnerControls" targetNamespace="8a7d0e87-2be3-40a2-a720-475e730d1ddc" elementFormDefault="qualified">
+    <xsd:import namespace="http://schemas.microsoft.com/office/2006/documentManagement/types"/>
+    <xsd:import namespace="http://schemas.microsoft.com/office/infopath/2007/PartnerControls"/>
+    <xsd:element name="MediaServiceMetadata" ma:index="11" nillable="true" ma:displayName="MediaServiceMetadata" ma:hidden="true" ma:internalName="MediaServiceMetadata" ma:readOnly="true">
+      <xsd:simpleType>
+        <xsd:restriction base="dms:Note"/>
+      </xsd:simpleType>
+    </xsd:element>
+    <xsd:element name="MediaServiceFastMetadata" ma:index="12" nillable="true" ma:displayName="MediaServiceFastMetadata" ma:hidden="true" ma:internalName="MediaServiceFastMetadata" ma:readOnly="true">
+      <xsd:simpleType>
+        <xsd:restriction base="dms:Note"/>
+      </xsd:simpleType>
+    </xsd:element>
+    <xsd:element name="MediaServiceAutoTags" ma:index="13" nillable="true" ma:displayName="Tags" ma:internalName="MediaServiceAutoTags" ma:readOnly="true">
+      <xsd:simpleType>
+        <xsd:restriction base="dms:Text"/>
+      </xsd:simpleType>
+    </xsd:element>
+    <xsd:element name="MediaServiceOCR" ma:index="14" nillable="true" ma:displayName="Extracted Text" ma:internalName="MediaServiceOCR" ma:readOnly="true">
+      <xsd:simpleType>
+        <xsd:restriction base="dms:Note">
+          <xsd:maxLength value="255"/>
+        </xsd:restriction>
+      </xsd:simpleType>
+    </xsd:element>
+    <xsd:element name="MediaServiceGenerationTime" ma:index="15" nillable="true" ma:displayName="MediaServiceGenerationTime" ma:hidden="true" ma:internalName="MediaServiceGenerationTime" ma:readOnly="true">
+      <xsd:simpleType>
+        <xsd:restriction base="dms:Text"/>
+      </xsd:simpleType>
+    </xsd:element>
+    <xsd:element name="MediaServiceEventHashCode" ma:index="16" nillable="true" ma:displayName="MediaServiceEventHashCode" ma:hidden="true" ma:internalName="MediaServiceEventHashCode" ma:readOnly="true">
+      <xsd:simpleType>
+        <xsd:restriction base="dms:Text"/>
+      </xsd:simpleType>
+    </xsd:element>
+    <xsd:element name="MediaServiceDateTaken" ma:index="17" nillable="true" ma:displayName="MediaServiceDateTaken" ma:hidden="true" ma:internalName="MediaServiceDateTaken" ma:readOnly="true">
+      <xsd:simpleType>
+        <xsd:restriction base="dms:Text"/>
+      </xsd:simpleType>
+    </xsd:element>
+    <xsd:element name="MediaServiceLocation" ma:index="18" nillable="true" ma:displayName="Location" ma:internalName="MediaServiceLocation" ma:readOnly="true">
+      <xsd:simpleType>
+        <xsd:restriction base="dms:Text"/>
+      </xsd:simpleType>
+    </xsd:element>
+    <xsd:element name="MediaServiceAutoKeyPoints" ma:index="21" nillable="true" ma:displayName="MediaServiceAutoKeyPoints" ma:hidden="true" ma:internalName="MediaServiceAutoKeyPoints" ma:readOnly="true">
+      <xsd:simpleType>
+        <xsd:restriction base="dms:Note"/>
+      </xsd:simpleType>
+    </xsd:element>
+    <xsd:element name="MediaServiceKeyPoints" ma:index="22" nillable="true" ma:displayName="KeyPoints" ma:internalName="MediaServiceKeyPoints" ma:readOnly="true">
+      <xsd:simpleType>
+        <xsd:restriction base="dms:Note">
+          <xsd:maxLength value="255"/>
+        </xsd:restriction>
+      </xsd:simpleType>
+    </xsd:element>
+  </xsd:schema>
+  <xsd:schema xmlns="http://schemas.openxmlformats.org/package/2006/metadata/core-properties" xmlns:xsd="http://www.w3.org/2001/XMLSchema" xmlns:xsi="http://www.w3.org/2001/XMLSchema-instance" xmlns:dc="http://purl.org/dc/elements/1.1/" xmlns:dcterms="http://purl.org/dc/terms/" xmlns:odoc="http://schemas.microsoft.com/internal/obd" targetNamespace="http://schemas.openxmlformats.org/package/2006/metadata/core-properties" elementFormDefault="qualified" attributeFormDefault="unqualified" blockDefault="#all">
+    <xsd:import namespace="http://purl.org/dc/elements/1.1/" schemaLocation="http://dublincore.org/schemas/xmls/qdc/2003/04/02/dc.xsd"/>
+    <xsd:import namespace="http://purl.org/dc/terms/" schemaLocation="http://dublincore.org/schemas/xmls/qdc/2003/04/02/dcterms.xsd"/>
+    <xsd:element name="coreProperties" type="CT_coreProperties"/>
+    <xsd:complexType name="CT_coreProperties">
+      <xsd:all>
+        <xsd:element ref="dc:creator" minOccurs="0" maxOccurs="1"/>
+        <xsd:element ref="dcterms:created" minOccurs="0" maxOccurs="1"/>
+        <xsd:element ref="dc:identifier" minOccurs="0" maxOccurs="1"/>
+        <xsd:element name="contentType" minOccurs="0" maxOccurs="1" type="xsd:string" ma:index="0" ma:displayName="Content Type"/>
+        <xsd:element ref="dc:title" minOccurs="0" maxOccurs="1" ma:index="4" ma:displayName="Title"/>
+        <xsd:element ref="dc:subject" minOccurs="0" maxOccurs="1"/>
+        <xsd:element ref="dc:description" minOccurs="0" maxOccurs="1"/>
+        <xsd:element name="keywords" minOccurs="0" maxOccurs="1" type="xsd:string"/>
+        <xsd:element ref="dc:language" minOccurs="0" maxOccurs="1"/>
+        <xsd:element name="category" minOccurs="0" maxOccurs="1" type="xsd:string"/>
+        <xsd:element name="version" minOccurs="0" maxOccurs="1" type="xsd:string"/>
+        <xsd:element name="revision" minOccurs="0" maxOccurs="1" type="xsd:string">
+          <xsd:annotation>
+            <xsd:documentation>
+                        This value indicates the number of saves or revisions. The application is responsible for updating this value after each revision.
+                    </xsd:documentation>
+          </xsd:annotation>
+        </xsd:element>
+        <xsd:element name="lastModifiedBy" minOccurs="0" maxOccurs="1" type="xsd:string"/>
+        <xsd:element ref="dcterms:modified" minOccurs="0" maxOccurs="1"/>
+        <xsd:element name="contentStatus" minOccurs="0" maxOccurs="1" type="xsd:string"/>
+      </xsd:all>
+    </xsd:complexType>
+  </xsd:schema>
+  <xs:schema xmlns:pc="http://schemas.microsoft.com/office/infopath/2007/PartnerControls" xmlns:xs="http://www.w3.org/2001/XMLSchema" targetNamespace="http://schemas.microsoft.com/office/infopath/2007/PartnerControls" elementFormDefault="qualified" attributeFormDefault="unqualified">
+    <xs:element name="Person">
+      <xs:complexType>
+        <xs:sequence>
+          <xs:element ref="pc:DisplayName" minOccurs="0"/>
+          <xs:element ref="pc:AccountId" minOccurs="0"/>
+          <xs:element ref="pc:AccountType" minOccurs="0"/>
+        </xs:sequence>
+      </xs:complexType>
+    </xs:element>
+    <xs:element name="DisplayName" type="xs:string"/>
+    <xs:element name="AccountId" type="xs:string"/>
+    <xs:element name="AccountType" type="xs:string"/>
+    <xs:element name="BDCAssociatedEntity">
+      <xs:complexType>
+        <xs:sequence>
+          <xs:element ref="pc:BDCEntity" minOccurs="0" maxOccurs="unbounded"/>
+        </xs:sequence>
+        <xs:attribute ref="pc:EntityNamespace"/>
+        <xs:attribute ref="pc:EntityName"/>
+        <xs:attribute ref="pc:SystemInstanceName"/>
+        <xs:attribute ref="pc:AssociationName"/>
+      </xs:complexType>
+    </xs:element>
+    <xs:attribute name="EntityNamespace" type="xs:string"/>
+    <xs:attribute name="EntityName" type="xs:string"/>
+    <xs:attribute name="SystemInstanceName" type="xs:string"/>
+    <xs:attribute name="AssociationName" type="xs:string"/>
+    <xs:element name="BDCEntity">
+      <xs:complexType>
+        <xs:sequence>
+          <xs:element ref="pc:EntityDisplayName" minOccurs="0"/>
+          <xs:element ref="pc:EntityInstanceReference" minOccurs="0"/>
+          <xs:element ref="pc:EntityId1" minOccurs="0"/>
+          <xs:element ref="pc:EntityId2" minOccurs="0"/>
+          <xs:element ref="pc:EntityId3" minOccurs="0"/>
+          <xs:element ref="pc:EntityId4" minOccurs="0"/>
+          <xs:element ref="pc:EntityId5" minOccurs="0"/>
+        </xs:sequence>
+      </xs:complexType>
+    </xs:element>
+    <xs:element name="EntityDisplayName" type="xs:string"/>
+    <xs:element name="EntityInstanceReference" type="xs:string"/>
+    <xs:element name="EntityId1" type="xs:string"/>
+    <xs:element name="EntityId2" type="xs:string"/>
+    <xs:element name="EntityId3" type="xs:string"/>
+    <xs:element name="EntityId4" type="xs:string"/>
+    <xs:element name="EntityId5" type="xs:string"/>
+    <xs:element name="Terms">
+      <xs:complexType>
+        <xs:sequence>
+          <xs:element ref="pc:TermInfo" minOccurs="0" maxOccurs="unbounded"/>
+        </xs:sequence>
+      </xs:complexType>
+    </xs:element>
+    <xs:element name="TermInfo">
+      <xs:complexType>
+        <xs:sequence>
+          <xs:element ref="pc:TermName" minOccurs="0"/>
+          <xs:element ref="pc:TermId" minOccurs="0"/>
+        </xs:sequence>
+      </xs:complexType>
+    </xs:element>
+    <xs:element name="TermName" type="xs:string"/>
+    <xs:element name="TermId" type="xs:string"/>
+  </xs:schema>
+</ct:contentTypeSchema>
+</file>
+
+<file path=customXml/item2.xml><?xml version="1.0" encoding="utf-8"?>
+<?mso-contentType ?>
+<FormTemplates xmlns="http://schemas.microsoft.com/sharepoint/v3/contenttype/forms">
+  <Display>DocumentLibraryForm</Display>
+  <Edit>DocumentLibraryForm</Edit>
+  <New>DocumentLibraryForm</New>
+</FormTemplates>
+</file>
+
+<file path=customXml/item3.xml><?xml version="1.0" encoding="utf-8"?>
+<p:properties xmlns:p="http://schemas.microsoft.com/office/2006/metadata/properties" xmlns:xsi="http://www.w3.org/2001/XMLSchema-instance" xmlns:pc="http://schemas.microsoft.com/office/infopath/2007/PartnerControls">
+  <documentManagement>
+    <_ip_UnifiedCompliancePolicyUIAction xmlns="http://schemas.microsoft.com/sharepoint/v3" xsi:nil="true"/>
+    <_ip_UnifiedCompliancePolicyProperties xmlns="http://schemas.microsoft.com/sharepoint/v3" xsi:nil="true"/>
+  </documentManagement>
+</p:properties>
+</file>
+
+<file path=customXml/item4.xml><?xml version="1.0" encoding="utf-8"?>
 <b:Sources xmlns:b="http://schemas.openxmlformats.org/officeDocument/2006/bibliography" xmlns="http://schemas.openxmlformats.org/officeDocument/2006/bibliography" SelectedStyle="\APASixthEditionOfficeOnline.xsl" StyleName="APA" Version="6"/>
 </file>
 
 <file path=customXml/itemProps1.xml><?xml version="1.0" encoding="utf-8"?>
-<ds:datastoreItem xmlns:ds="http://schemas.openxmlformats.org/officeDocument/2006/customXml" ds:itemID="{EA77015D-71ED-41DF-9D11-7088438B03B2}">
+<ds:datastoreItem xmlns:ds="http://schemas.openxmlformats.org/officeDocument/2006/customXml" ds:itemID="{1A1C5E00-1DCA-4B8F-9546-D62B31E719AE}">
+  <ds:schemaRefs>
+    <ds:schemaRef ds:uri="http://schemas.microsoft.com/office/2006/metadata/contentType"/>
+    <ds:schemaRef ds:uri="http://schemas.microsoft.com/office/2006/metadata/properties/metaAttributes"/>
+    <ds:schemaRef ds:uri="http://www.w3.org/2001/XMLSchema"/>
+    <ds:schemaRef ds:uri="http://schemas.microsoft.com/office/2006/metadata/properties"/>
+    <ds:schemaRef ds:uri="http://schemas.microsoft.com/sharepoint/v3"/>
+    <ds:schemaRef ds:uri="0be0196a-86e9-4cc6-883f-6808c5f4cd56"/>
+    <ds:schemaRef ds:uri="8a7d0e87-2be3-40a2-a720-475e730d1ddc"/>
+    <ds:schemaRef ds:uri="http://schemas.microsoft.com/office/2006/documentManagement/types"/>
+    <ds:schemaRef ds:uri="http://schemas.microsoft.com/office/infopath/2007/PartnerControls"/>
+    <ds:schemaRef ds:uri="http://schemas.openxmlformats.org/package/2006/metadata/core-properties"/>
+    <ds:schemaRef ds:uri="http://purl.org/dc/elements/1.1/"/>
+    <ds:schemaRef ds:uri="http://purl.org/dc/terms/"/>
+    <ds:schemaRef ds:uri="http://schemas.microsoft.com/internal/obd"/>
+  </ds:schemaRefs>
+</ds:datastoreItem>
+</file>
+
+<file path=customXml/itemProps2.xml><?xml version="1.0" encoding="utf-8"?>
+<ds:datastoreItem xmlns:ds="http://schemas.openxmlformats.org/officeDocument/2006/customXml" ds:itemID="{1E836C3B-4545-4C13-80E6-CB6580F73262}">
+  <ds:schemaRefs>
+    <ds:schemaRef ds:uri="http://schemas.microsoft.com/sharepoint/v3/contenttype/forms"/>
+  </ds:schemaRefs>
+</ds:datastoreItem>
+</file>
+
+<file path=customXml/itemProps3.xml><?xml version="1.0" encoding="utf-8"?>
+<ds:datastoreItem xmlns:ds="http://schemas.openxmlformats.org/officeDocument/2006/customXml" ds:itemID="{C74FCBE5-12C4-4C4F-9729-871219DEB176}">
+  <ds:schemaRefs>
+    <ds:schemaRef ds:uri="http://schemas.microsoft.com/sharepoint/v3"/>
+    <ds:schemaRef ds:uri="http://www.w3.org/XML/1998/namespace"/>
+    <ds:schemaRef ds:uri="http://purl.org/dc/terms/"/>
+    <ds:schemaRef ds:uri="http://schemas.microsoft.com/office/2006/documentManagement/types"/>
+    <ds:schemaRef ds:uri="http://schemas.microsoft.com/office/infopath/2007/PartnerControls"/>
+    <ds:schemaRef ds:uri="http://purl.org/dc/elements/1.1/"/>
+    <ds:schemaRef ds:uri="http://schemas.openxmlformats.org/package/2006/metadata/core-properties"/>
+    <ds:schemaRef ds:uri="8a7d0e87-2be3-40a2-a720-475e730d1ddc"/>
+    <ds:schemaRef ds:uri="0be0196a-86e9-4cc6-883f-6808c5f4cd56"/>
+    <ds:schemaRef ds:uri="http://schemas.microsoft.com/office/2006/metadata/properties"/>
+    <ds:schemaRef ds:uri="http://purl.org/dc/dcmitype/"/>
+  </ds:schemaRefs>
+</ds:datastoreItem>
+</file>
+
+<file path=customXml/itemProps4.xml><?xml version="1.0" encoding="utf-8"?>
+<ds:datastoreItem xmlns:ds="http://schemas.openxmlformats.org/officeDocument/2006/customXml" ds:itemID="{214DF42A-1367-457B-B959-260B4CC20454}">
   <ds:schemaRefs>
     <ds:schemaRef ds:uri="http://schemas.openxmlformats.org/officeDocument/2006/bibliography"/>
   </ds:schemaRefs>

</xml_diff>